<commit_message>
Colliders can be ignored and overridden
- New list of colliders to ignore
- Added option to override (replacing "ignore caster collider")
- Updated documentation
</commit_message>
<xml_diff>
--- a/Assets/SimplePhysicsTools/Documentation/Documentation.docx
+++ b/Assets/SimplePhysicsTools/Documentation/Documentation.docx
@@ -1528,6 +1528,7 @@
           <w:rStyle w:val="Accentuationlgre"/>
           <w:i/>
           <w:iCs/>
+          <w:lang w:val="en-US"/>
         </w:rPr>
       </w:pPr>
       <w:r>
@@ -1535,6 +1536,7 @@
           <w:rStyle w:val="Accentuationlgre"/>
           <w:i/>
           <w:iCs/>
+          <w:lang w:val="en-US"/>
         </w:rPr>
         <w:t>A box, Capsule and Box area</w:t>
       </w:r>
@@ -2261,28 +2263,26 @@
           <w:bCs/>
           <w:lang w:val="en-US"/>
         </w:rPr>
-        <w:t>ignoreCaster</w:t>
+        <w:t>overrideIgnoreColliders</w:t>
       </w:r>
       <w:proofErr w:type="spellEnd"/>
       <w:r>
         <w:rPr>
           <w:lang w:val="en-US"/>
         </w:rPr>
-        <w:t xml:space="preserve"> option is in case you launch this component </w:t>
-      </w:r>
-      <w:proofErr w:type="spellStart"/>
-      <w:r>
-        <w:rPr>
-          <w:lang w:val="en-US"/>
-        </w:rPr>
-        <w:t>throught</w:t>
-      </w:r>
-      <w:proofErr w:type="spellEnd"/>
-      <w:r>
-        <w:rPr>
-          <w:lang w:val="en-US"/>
-        </w:rPr>
-        <w:t xml:space="preserve"> scripting and provide a “caster collider” to ignore, for example if you use a </w:t>
+        <w:t xml:space="preserve"> option is in case you launch this component through scripting and provide a </w:t>
+      </w:r>
+      <w:r>
+        <w:rPr>
+          <w:lang w:val="en-US"/>
+        </w:rPr>
+        <w:t>colliders</w:t>
+      </w:r>
+      <w:r>
+        <w:rPr>
+          <w:lang w:val="en-US"/>
+        </w:rPr>
+        <w:t xml:space="preserve"> to ignore, for example if you use a </w:t>
       </w:r>
       <w:proofErr w:type="spellStart"/>
       <w:r>
@@ -2298,7 +2298,19 @@
         <w:rPr>
           <w:lang w:val="en-US"/>
         </w:rPr>
-        <w:t xml:space="preserve"> as an activable AOE skill you’ll want to ignore the caster and this option is here to allow it. Tweaking the physics layer or the associated </w:t>
+        <w:t xml:space="preserve"> as an activable AOE skill you’ll want to ignore the caster and this option is here to </w:t>
+      </w:r>
+      <w:r>
+        <w:rPr>
+          <w:lang w:val="en-US"/>
+        </w:rPr>
+        <w:t>override</w:t>
+      </w:r>
+      <w:r>
+        <w:rPr>
+          <w:lang w:val="en-US"/>
+        </w:rPr>
+        <w:t xml:space="preserve"> it. Tweaking the physics layer or the associated </w:t>
       </w:r>
       <w:proofErr w:type="spellStart"/>
       <w:r>
@@ -2741,13 +2753,7 @@
         <w:rPr>
           <w:lang w:val="en-US"/>
         </w:rPr>
-        <w:t xml:space="preserve"> </w:t>
-      </w:r>
-      <w:r>
-        <w:rPr>
-          <w:lang w:val="en-US"/>
-        </w:rPr>
-        <w:t xml:space="preserve">defines the strength of the applied force, relative to the selected </w:t>
+        <w:t xml:space="preserve"> defines the strength of the applied force, relative to the selected </w:t>
       </w:r>
       <w:proofErr w:type="spellStart"/>
       <w:r>
@@ -2872,15 +2878,7 @@
           <w:bCs/>
           <w:lang w:val="en-US"/>
         </w:rPr>
-        <w:t>rotary</w:t>
-      </w:r>
-      <w:r>
-        <w:rPr>
-          <w:b/>
-          <w:bCs/>
-          <w:lang w:val="en-US"/>
-        </w:rPr>
-        <w:t xml:space="preserve"> force intensity</w:t>
+        <w:t>rotary force intensity</w:t>
       </w:r>
       <w:r>
         <w:rPr>
@@ -4755,7 +4753,7 @@
 </file>
 
 <file path=customXml/itemProps1.xml><?xml version="1.0" encoding="utf-8"?>
-<ds:datastoreItem xmlns:ds="http://schemas.openxmlformats.org/officeDocument/2006/customXml" ds:itemID="{F58A1552-3725-4FA2-B09D-8DC31725F8CB}">
+<ds:datastoreItem xmlns:ds="http://schemas.openxmlformats.org/officeDocument/2006/customXml" ds:itemID="{06986402-60BC-48CB-A94C-7406DB1B2CE5}">
   <ds:schemaRefs>
     <ds:schemaRef ds:uri="http://schemas.openxmlformats.org/officeDocument/2006/bibliography"/>
   </ds:schemaRefs>

</xml_diff>